<commit_message>
cleaned the ba_reviews data and place makes no sense, will finish project tmrw
</commit_message>
<xml_diff>
--- a/Notes & Progress.docx
+++ b/Notes & Progress.docx
@@ -88,16 +88,7 @@
         <w:t xml:space="preserve">The distribution of </w:t>
       </w:r>
       <w:r>
-        <w:t>various qua</w:t>
-      </w:r>
-      <w:r>
-        <w:t>l</w:t>
-      </w:r>
-      <w:r>
-        <w:t xml:space="preserve">itative variables like </w:t>
-      </w:r>
-      <w:r>
-        <w:t>Countries, Airplanes etc. vs number of occurrences</w:t>
+        <w:t>various qualitative variables like Countries, Airplanes etc. vs number of occurrences</w:t>
       </w:r>
     </w:p>
     <w:p>
@@ -110,6 +101,171 @@
       </w:pPr>
       <w:r>
         <w:t>I want to be able to filter by Continent, Date posted, Date Flown</w:t>
+      </w:r>
+    </w:p>
+    <w:p/>
+    <w:p>
+      <w:pPr>
+        <w:jc w:val="center"/>
+        <w:rPr>
+          <w:b/>
+          <w:bCs/>
+          <w:sz w:val="28"/>
+          <w:szCs w:val="28"/>
+        </w:rPr>
+      </w:pPr>
+      <w:r>
+        <w:rPr>
+          <w:b/>
+          <w:bCs/>
+          <w:sz w:val="28"/>
+          <w:szCs w:val="28"/>
+        </w:rPr>
+        <w:t>SQL Table Creation and Queries</w:t>
+      </w:r>
+    </w:p>
+    <w:p>
+      <w:pPr>
+        <w:pStyle w:val="ListParagraph"/>
+        <w:numPr>
+          <w:ilvl w:val="0"/>
+          <w:numId w:val="2"/>
+        </w:numPr>
+      </w:pPr>
+      <w:r>
+        <w:t>Header</w:t>
+      </w:r>
+      <w:r>
+        <w:t xml:space="preserve"> column</w:t>
+      </w:r>
+      <w:r>
+        <w:t xml:space="preserve"> might be removed but </w:t>
+      </w:r>
+      <w:r>
+        <w:t>C</w:t>
+      </w:r>
+      <w:r>
+        <w:t xml:space="preserve">ontent will definitely be removed, </w:t>
+      </w:r>
+      <w:r>
+        <w:t>w</w:t>
+      </w:r>
+      <w:r>
+        <w:t xml:space="preserve">ay too many </w:t>
+      </w:r>
+      <w:r>
+        <w:t>letters in the Content</w:t>
+      </w:r>
+    </w:p>
+    <w:p>
+      <w:pPr>
+        <w:pStyle w:val="ListParagraph"/>
+        <w:numPr>
+          <w:ilvl w:val="0"/>
+          <w:numId w:val="2"/>
+        </w:numPr>
+      </w:pPr>
+      <w:r>
+        <w:t>A possible primary key is (Author, Date/Date Posted) because the same author can post multiple reviews</w:t>
+      </w:r>
+    </w:p>
+    <w:p>
+      <w:pPr>
+        <w:pStyle w:val="ListParagraph"/>
+        <w:numPr>
+          <w:ilvl w:val="0"/>
+          <w:numId w:val="2"/>
+        </w:numPr>
+      </w:pPr>
+      <w:r>
+        <w:t xml:space="preserve">In some </w:t>
+      </w:r>
+      <w:r>
+        <w:t>instances,</w:t>
+      </w:r>
+      <w:r>
+        <w:t xml:space="preserve"> country codes were placed in Route rather than the city the departure and arrival airport are located</w:t>
+      </w:r>
+    </w:p>
+    <w:p>
+      <w:pPr>
+        <w:pStyle w:val="ListParagraph"/>
+        <w:numPr>
+          <w:ilvl w:val="0"/>
+          <w:numId w:val="2"/>
+        </w:numPr>
+      </w:pPr>
+      <w:r>
+        <w:t>Route is a multi-value column with data about where the flight started and where it ended so it will be split into Depart</w:t>
+      </w:r>
+      <w:r>
+        <w:t>ed (City)</w:t>
+      </w:r>
+      <w:r>
+        <w:t xml:space="preserve"> and Arriv</w:t>
+      </w:r>
+      <w:r>
+        <w:t>ed</w:t>
+      </w:r>
+    </w:p>
+    <w:p>
+      <w:pPr>
+        <w:pStyle w:val="ListParagraph"/>
+        <w:numPr>
+          <w:ilvl w:val="0"/>
+          <w:numId w:val="2"/>
+        </w:numPr>
+      </w:pPr>
+      <m:oMath>
+        <m:r>
+          <w:rPr>
+            <w:rFonts w:ascii="Cambria Math" w:hAnsi="Cambria Math"/>
+          </w:rPr>
+          <m:t>Departed</m:t>
+        </m:r>
+        <m:d>
+          <m:dPr>
+            <m:ctrlPr>
+              <w:rPr>
+                <w:rFonts w:ascii="Cambria Math" w:hAnsi="Cambria Math"/>
+                <w:i/>
+              </w:rPr>
+            </m:ctrlPr>
+          </m:dPr>
+          <m:e>
+            <m:r>
+              <w:rPr>
+                <w:rFonts w:ascii="Cambria Math" w:hAnsi="Cambria Math"/>
+              </w:rPr>
+              <m:t>City</m:t>
+            </m:r>
+          </m:e>
+        </m:d>
+        <m:r>
+          <w:rPr>
+            <w:rFonts w:ascii="Cambria Math" w:hAnsi="Cambria Math"/>
+          </w:rPr>
+          <m:t>→Departed (Country)</m:t>
+        </m:r>
+      </m:oMath>
+      <w:r>
+        <w:rPr>
+          <w:rFonts w:eastAsiaTheme="minorEastAsia"/>
+        </w:rPr>
+        <w:t xml:space="preserve"> so this dependency will need to be removed for the table to be in 3</w:t>
+      </w:r>
+      <w:r>
+        <w:rPr>
+          <w:rFonts w:eastAsiaTheme="minorEastAsia"/>
+          <w:vertAlign w:val="superscript"/>
+        </w:rPr>
+        <w:t>rd</w:t>
+      </w:r>
+      <w:r>
+        <w:rPr>
+          <w:rFonts w:eastAsiaTheme="minorEastAsia"/>
+        </w:rPr>
+        <w:t xml:space="preserve"> normal form</w:t>
       </w:r>
     </w:p>
     <w:sectPr>
@@ -237,8 +393,124 @@
       </w:rPr>
     </w:lvl>
   </w:abstractNum>
+  <w:abstractNum w:abstractNumId="1" w15:restartNumberingAfterBreak="0">
+    <w:nsid w:val="78343341"/>
+    <w:multiLevelType w:val="hybridMultilevel"/>
+    <w:tmpl w:val="17D48EBE"/>
+    <w:lvl w:ilvl="0" w:tplc="04090001">
+      <w:start w:val="1"/>
+      <w:numFmt w:val="bullet"/>
+      <w:lvlText w:val=""/>
+      <w:lvlJc w:val="left"/>
+      <w:pPr>
+        <w:ind w:left="720" w:hanging="360"/>
+      </w:pPr>
+      <w:rPr>
+        <w:rFonts w:ascii="Symbol" w:hAnsi="Symbol" w:hint="default"/>
+      </w:rPr>
+    </w:lvl>
+    <w:lvl w:ilvl="1" w:tplc="04090003" w:tentative="1">
+      <w:start w:val="1"/>
+      <w:numFmt w:val="bullet"/>
+      <w:lvlText w:val="o"/>
+      <w:lvlJc w:val="left"/>
+      <w:pPr>
+        <w:ind w:left="1440" w:hanging="360"/>
+      </w:pPr>
+      <w:rPr>
+        <w:rFonts w:ascii="Courier New" w:hAnsi="Courier New" w:cs="Courier New" w:hint="default"/>
+      </w:rPr>
+    </w:lvl>
+    <w:lvl w:ilvl="2" w:tplc="04090005" w:tentative="1">
+      <w:start w:val="1"/>
+      <w:numFmt w:val="bullet"/>
+      <w:lvlText w:val=""/>
+      <w:lvlJc w:val="left"/>
+      <w:pPr>
+        <w:ind w:left="2160" w:hanging="360"/>
+      </w:pPr>
+      <w:rPr>
+        <w:rFonts w:ascii="Wingdings" w:hAnsi="Wingdings" w:hint="default"/>
+      </w:rPr>
+    </w:lvl>
+    <w:lvl w:ilvl="3" w:tplc="04090001" w:tentative="1">
+      <w:start w:val="1"/>
+      <w:numFmt w:val="bullet"/>
+      <w:lvlText w:val=""/>
+      <w:lvlJc w:val="left"/>
+      <w:pPr>
+        <w:ind w:left="2880" w:hanging="360"/>
+      </w:pPr>
+      <w:rPr>
+        <w:rFonts w:ascii="Symbol" w:hAnsi="Symbol" w:hint="default"/>
+      </w:rPr>
+    </w:lvl>
+    <w:lvl w:ilvl="4" w:tplc="04090003" w:tentative="1">
+      <w:start w:val="1"/>
+      <w:numFmt w:val="bullet"/>
+      <w:lvlText w:val="o"/>
+      <w:lvlJc w:val="left"/>
+      <w:pPr>
+        <w:ind w:left="3600" w:hanging="360"/>
+      </w:pPr>
+      <w:rPr>
+        <w:rFonts w:ascii="Courier New" w:hAnsi="Courier New" w:cs="Courier New" w:hint="default"/>
+      </w:rPr>
+    </w:lvl>
+    <w:lvl w:ilvl="5" w:tplc="04090005" w:tentative="1">
+      <w:start w:val="1"/>
+      <w:numFmt w:val="bullet"/>
+      <w:lvlText w:val=""/>
+      <w:lvlJc w:val="left"/>
+      <w:pPr>
+        <w:ind w:left="4320" w:hanging="360"/>
+      </w:pPr>
+      <w:rPr>
+        <w:rFonts w:ascii="Wingdings" w:hAnsi="Wingdings" w:hint="default"/>
+      </w:rPr>
+    </w:lvl>
+    <w:lvl w:ilvl="6" w:tplc="04090001" w:tentative="1">
+      <w:start w:val="1"/>
+      <w:numFmt w:val="bullet"/>
+      <w:lvlText w:val=""/>
+      <w:lvlJc w:val="left"/>
+      <w:pPr>
+        <w:ind w:left="5040" w:hanging="360"/>
+      </w:pPr>
+      <w:rPr>
+        <w:rFonts w:ascii="Symbol" w:hAnsi="Symbol" w:hint="default"/>
+      </w:rPr>
+    </w:lvl>
+    <w:lvl w:ilvl="7" w:tplc="04090003" w:tentative="1">
+      <w:start w:val="1"/>
+      <w:numFmt w:val="bullet"/>
+      <w:lvlText w:val="o"/>
+      <w:lvlJc w:val="left"/>
+      <w:pPr>
+        <w:ind w:left="5760" w:hanging="360"/>
+      </w:pPr>
+      <w:rPr>
+        <w:rFonts w:ascii="Courier New" w:hAnsi="Courier New" w:cs="Courier New" w:hint="default"/>
+      </w:rPr>
+    </w:lvl>
+    <w:lvl w:ilvl="8" w:tplc="04090005" w:tentative="1">
+      <w:start w:val="1"/>
+      <w:numFmt w:val="bullet"/>
+      <w:lvlText w:val=""/>
+      <w:lvlJc w:val="left"/>
+      <w:pPr>
+        <w:ind w:left="6480" w:hanging="360"/>
+      </w:pPr>
+      <w:rPr>
+        <w:rFonts w:ascii="Wingdings" w:hAnsi="Wingdings" w:hint="default"/>
+      </w:rPr>
+    </w:lvl>
+  </w:abstractNum>
   <w:num w:numId="1" w16cid:durableId="755590089">
     <w:abstractNumId w:val="0"/>
+  </w:num>
+  <w:num w:numId="2" w16cid:durableId="1016690859">
+    <w:abstractNumId w:val="1"/>
   </w:num>
 </w:numbering>
 </file>
@@ -706,6 +978,16 @@
       <w:shd w:val="clear" w:color="auto" w:fill="E1DFDD"/>
     </w:rPr>
   </w:style>
+  <w:style w:type="character" w:styleId="PlaceholderText">
+    <w:name w:val="Placeholder Text"/>
+    <w:basedOn w:val="DefaultParagraphFont"/>
+    <w:uiPriority w:val="99"/>
+    <w:semiHidden/>
+    <w:rsid w:val="00903EFB"/>
+    <w:rPr>
+      <w:color w:val="666666"/>
+    </w:rPr>
+  </w:style>
 </w:styles>
 </file>
 

</xml_diff>

<commit_message>
final commit, created the SQL tables, couldn't find andy functional dependencies so idk
</commit_message>
<xml_diff>
--- a/Notes & Progress.docx
+++ b/Notes & Progress.docx
@@ -252,7 +252,19 @@
         <w:rPr>
           <w:rFonts w:eastAsiaTheme="minorEastAsia"/>
         </w:rPr>
-        <w:t xml:space="preserve"> so this dependency will need to be removed for the table to be in 3</w:t>
+        <w:t xml:space="preserve"> </w:t>
+      </w:r>
+      <w:r>
+        <w:rPr>
+          <w:rFonts w:eastAsiaTheme="minorEastAsia"/>
+        </w:rPr>
+        <w:t>so,</w:t>
+      </w:r>
+      <w:r>
+        <w:rPr>
+          <w:rFonts w:eastAsiaTheme="minorEastAsia"/>
+        </w:rPr>
+        <w:t xml:space="preserve"> this dependency will need to be removed for the table to be in 3</w:t>
       </w:r>
       <w:r>
         <w:rPr>
@@ -266,6 +278,93 @@
           <w:rFonts w:eastAsiaTheme="minorEastAsia"/>
         </w:rPr>
         <w:t xml:space="preserve"> normal form</w:t>
+      </w:r>
+    </w:p>
+    <w:p>
+      <w:pPr>
+        <w:pStyle w:val="ListParagraph"/>
+        <w:numPr>
+          <w:ilvl w:val="0"/>
+          <w:numId w:val="2"/>
+        </w:numPr>
+      </w:pPr>
+      <w:r>
+        <w:t>(Author, Date) is</w:t>
+      </w:r>
+      <w:r>
+        <w:t xml:space="preserve"> not</w:t>
+      </w:r>
+      <w:r>
+        <w:t xml:space="preserve"> a candidate key, there is more than one group that has different values in a column</w:t>
+      </w:r>
+    </w:p>
+    <w:p>
+      <w:pPr>
+        <w:pStyle w:val="ListParagraph"/>
+        <w:numPr>
+          <w:ilvl w:val="0"/>
+          <w:numId w:val="2"/>
+        </w:numPr>
+      </w:pPr>
+      <w:r>
+        <w:t>Couldn’t find any decent candidate keys so I will use the incremental integer candidate key</w:t>
+      </w:r>
+      <w:r>
+        <w:t xml:space="preserve"> in the BA_Reviews table.</w:t>
+      </w:r>
+    </w:p>
+    <w:p>
+      <w:pPr>
+        <w:pStyle w:val="ListParagraph"/>
+        <w:numPr>
+          <w:ilvl w:val="0"/>
+          <w:numId w:val="2"/>
+        </w:numPr>
+      </w:pPr>
+      <w:r>
+        <w:t>I want to use sqlalchemy package to export the data frame to SQL</w:t>
+      </w:r>
+    </w:p>
+    <w:p>
+      <w:pPr>
+        <w:pStyle w:val="ListParagraph"/>
+        <w:numPr>
+          <w:ilvl w:val="0"/>
+          <w:numId w:val="2"/>
+        </w:numPr>
+      </w:pPr>
+      <w:r>
+        <w:t xml:space="preserve">A .env file was used to protect my information but the connection didn’t work when the </w:t>
+      </w:r>
+      <w:r>
+        <w:t>database name</w:t>
+      </w:r>
+      <w:r>
+        <w:t xml:space="preserve"> was imported from the .env file so I just copied it.</w:t>
+      </w:r>
+    </w:p>
+    <w:p>
+      <w:pPr>
+        <w:pStyle w:val="ListParagraph"/>
+        <w:numPr>
+          <w:ilvl w:val="0"/>
+          <w:numId w:val="2"/>
+        </w:numPr>
+      </w:pPr>
+      <w:r>
+        <w:t>I used an auto increment ID for BA_Reviews table</w:t>
+      </w:r>
+    </w:p>
+    <w:p>
+      <w:pPr>
+        <w:pStyle w:val="ListParagraph"/>
+        <w:numPr>
+          <w:ilvl w:val="0"/>
+          <w:numId w:val="2"/>
+        </w:numPr>
+      </w:pPr>
+      <w:r>
+        <w:t>Data has been successfully exported to the SQL tables</w:t>
       </w:r>
     </w:p>
     <w:sectPr>

</xml_diff>